<commit_message>
Geluid is beweging naar de goede proef verhuisd
</commit_message>
<xml_diff>
--- a/Proeven/Proeven F - Golven/Lesverloop Proeven F.docx
+++ b/Proeven/Proeven F - Golven/Lesverloop Proeven F.docx
@@ -12,15 +12,10 @@
     </w:p>
     <w:p>
       <w:r>
-        <w:t xml:space="preserve">Deze les zal uiteindelijk gaan over golven. Maar nog niet al het materiaal daarvoor is beschikbaar (een </w:t>
+        <w:t>Deze les zal uiteindelijk gaan over golven. Maar nog niet al het materiaal daarvoor is beschikbaar (een vacuumklok met pomp waarin de zoemer gehangen kan worden). Daarom zijn er nog wat andere proeven toegevoegd</w:t>
       </w:r>
-      <w:proofErr w:type="spellStart"/>
       <w:r>
-        <w:t>vacuumklok</w:t>
-      </w:r>
-      <w:proofErr w:type="spellEnd"/>
-      <w:r>
-        <w:t xml:space="preserve"> met pomp waarin de zoemer gehangen kan worden). Daarom zijn er nog wat andere proeven toegevoegd.</w:t>
+        <w:t xml:space="preserve"> (zoemer en wit licht maken). Maar misschien zijn die niet eens nodig.</w:t>
       </w:r>
     </w:p>
     <w:p>
@@ -41,6 +36,18 @@
       </w:pPr>
       <w:r>
         <w:t>Vortex kanon</w:t>
+      </w:r>
+    </w:p>
+    <w:p>
+      <w:pPr>
+        <w:pStyle w:val="ListParagraph"/>
+        <w:numPr>
+          <w:ilvl w:val="0"/>
+          <w:numId w:val="1"/>
+        </w:numPr>
+      </w:pPr>
+      <w:r>
+        <w:t>Geluid is beweging</w:t>
       </w:r>
     </w:p>
     <w:p>

</xml_diff>